<commit_message>
actualizacion de archivos y presentacion MySQL, tambien taller java level 0
</commit_message>
<xml_diff>
--- a/Servidores/Servidor Windows HADER MAYA.docx
+++ b/Servidores/Servidor Windows HADER MAYA.docx
@@ -6,108 +6,76 @@
       <w:pPr>
         <w:rPr>
           <w:rFonts w:ascii="Arial" w:hAnsi="Arial" w:cs="Arial"/>
+          <w:b/>
           <w:sz w:val="36"/>
           <w:szCs w:val="36"/>
         </w:rPr>
       </w:pPr>
       <w:r>
+        <w:rPr>
+          <w:rFonts w:ascii="Arial" w:hAnsi="Arial" w:cs="Arial"/>
+          <w:b/>
+          <w:sz w:val="36"/>
+          <w:szCs w:val="36"/>
+        </w:rPr>
+        <w:t>Nombre: Hader Eldir Maya Muñoz</w:t>
+      </w:r>
+      <w:r>
+        <w:rPr>
+          <w:rFonts w:ascii="Arial" w:hAnsi="Arial" w:cs="Arial"/>
+          <w:b/>
+          <w:sz w:val="36"/>
+          <w:szCs w:val="36"/>
+        </w:rPr>
+        <w:t xml:space="preserve"> /c,c 1152219511</w:t>
+      </w:r>
+    </w:p>
+    <w:p>
+      <w:pPr>
+        <w:rPr>
+          <w:rFonts w:ascii="Arial" w:hAnsi="Arial" w:cs="Arial"/>
+          <w:b/>
+          <w:sz w:val="36"/>
+          <w:szCs w:val="36"/>
+        </w:rPr>
+      </w:pPr>
+      <w:bookmarkStart w:id="0" w:name="_GoBack"/>
+      <w:bookmarkEnd w:id="0"/>
+      <w:r>
+        <w:rPr>
+          <w:rFonts w:ascii="Arial" w:hAnsi="Arial" w:cs="Arial"/>
+          <w:b/>
+          <w:sz w:val="36"/>
+          <w:szCs w:val="36"/>
+        </w:rPr>
+        <w:t xml:space="preserve">Ismael </w:t>
+      </w:r>
+      <w:r>
+        <w:rPr>
+          <w:rFonts w:ascii="Arial" w:hAnsi="Arial" w:cs="Arial"/>
+          <w:b/>
+          <w:sz w:val="36"/>
+          <w:szCs w:val="36"/>
+        </w:rPr>
+        <w:t>Segundo Cuello Hernandez / T.I 1003178072</w:t>
+      </w:r>
+    </w:p>
+    <w:p>
+      <w:pPr>
         <w:rPr>
           <w:rFonts w:ascii="Arial" w:hAnsi="Arial" w:cs="Arial"/>
           <w:sz w:val="36"/>
           <w:szCs w:val="36"/>
         </w:rPr>
-        <w:t xml:space="preserve">Nombre: </w:t>
-      </w:r>
-      <w:proofErr w:type="spellStart"/>
+      </w:pPr>
       <w:r>
         <w:rPr>
           <w:rFonts w:ascii="Arial" w:hAnsi="Arial" w:cs="Arial"/>
           <w:sz w:val="36"/>
           <w:szCs w:val="36"/>
         </w:rPr>
-        <w:t>Hader</w:t>
-      </w:r>
-      <w:proofErr w:type="spellEnd"/>
-      <w:r>
-        <w:rPr>
-          <w:rFonts w:ascii="Arial" w:hAnsi="Arial" w:cs="Arial"/>
-          <w:sz w:val="36"/>
-          <w:szCs w:val="36"/>
-        </w:rPr>
-        <w:t xml:space="preserve"> </w:t>
-      </w:r>
-      <w:proofErr w:type="spellStart"/>
-      <w:r>
-        <w:rPr>
-          <w:rFonts w:ascii="Arial" w:hAnsi="Arial" w:cs="Arial"/>
-          <w:sz w:val="36"/>
-          <w:szCs w:val="36"/>
-        </w:rPr>
-        <w:t>Eldir</w:t>
-      </w:r>
-      <w:proofErr w:type="spellEnd"/>
-      <w:r>
-        <w:rPr>
-          <w:rFonts w:ascii="Arial" w:hAnsi="Arial" w:cs="Arial"/>
-          <w:sz w:val="36"/>
-          <w:szCs w:val="36"/>
-        </w:rPr>
-        <w:t xml:space="preserve"> Maya Muñoz</w:t>
-      </w:r>
-    </w:p>
-    <w:p>
-      <w:pPr>
-        <w:rPr>
-          <w:rFonts w:ascii="Arial" w:hAnsi="Arial" w:cs="Arial"/>
-          <w:sz w:val="36"/>
-          <w:szCs w:val="36"/>
-        </w:rPr>
-      </w:pPr>
-      <w:r>
-        <w:rPr>
-          <w:rFonts w:ascii="Arial" w:hAnsi="Arial" w:cs="Arial"/>
-          <w:sz w:val="36"/>
-          <w:szCs w:val="36"/>
-        </w:rPr>
-        <w:t xml:space="preserve">               </w:t>
-      </w:r>
-      <w:proofErr w:type="spellStart"/>
-      <w:r>
-        <w:rPr>
-          <w:rFonts w:ascii="Arial" w:hAnsi="Arial" w:cs="Arial"/>
-          <w:sz w:val="36"/>
-          <w:szCs w:val="36"/>
-        </w:rPr>
-        <w:t>c.c</w:t>
-      </w:r>
-      <w:proofErr w:type="spellEnd"/>
-      <w:r>
-        <w:rPr>
-          <w:rFonts w:ascii="Arial" w:hAnsi="Arial" w:cs="Arial"/>
-          <w:sz w:val="36"/>
-          <w:szCs w:val="36"/>
-        </w:rPr>
-        <w:t>: 1152219511</w:t>
-      </w:r>
-    </w:p>
-    <w:p>
-      <w:pPr>
-        <w:rPr>
-          <w:rFonts w:ascii="Arial" w:hAnsi="Arial" w:cs="Arial"/>
-          <w:sz w:val="36"/>
-          <w:szCs w:val="36"/>
-        </w:rPr>
-      </w:pPr>
-      <w:r>
-        <w:rPr>
-          <w:rFonts w:ascii="Arial" w:hAnsi="Arial" w:cs="Arial"/>
-          <w:sz w:val="36"/>
-          <w:szCs w:val="36"/>
-        </w:rPr>
         <w:t>Ficha: 2026994</w:t>
       </w:r>
-      <w:bookmarkStart w:id="0" w:name="_GoBack"/>
-      <w:bookmarkEnd w:id="0"/>
     </w:p>
     <w:p>
       <w:pPr>
@@ -319,29 +287,7 @@
           <w:szCs w:val="24"/>
           <w:lang w:eastAsia="es-ES"/>
         </w:rPr>
-        <w:t xml:space="preserve">Las actualizaciones de seguridad más reciente de Windows </w:t>
-      </w:r>
-      <w:proofErr w:type="spellStart"/>
-      <w:r>
-        <w:rPr>
-          <w:rFonts w:ascii="Segoe UI" w:eastAsia="Times New Roman" w:hAnsi="Segoe UI" w:cs="Segoe UI"/>
-          <w:color w:val="171717"/>
-          <w:sz w:val="24"/>
-          <w:szCs w:val="24"/>
-          <w:lang w:eastAsia="es-ES"/>
-        </w:rPr>
-        <w:t>Update</w:t>
-      </w:r>
-      <w:proofErr w:type="spellEnd"/>
-      <w:r>
-        <w:rPr>
-          <w:rFonts w:ascii="Segoe UI" w:eastAsia="Times New Roman" w:hAnsi="Segoe UI" w:cs="Segoe UI"/>
-          <w:color w:val="171717"/>
-          <w:sz w:val="24"/>
-          <w:szCs w:val="24"/>
-          <w:lang w:eastAsia="es-ES"/>
-        </w:rPr>
-        <w:t xml:space="preserve"> están instaladas.</w:t>
+        <w:t>Las actualizaciones de seguridad más reciente de Windows Update están instaladas.</w:t>
       </w:r>
     </w:p>
     <w:p>
@@ -381,6 +327,7 @@
           <w:szCs w:val="24"/>
           <w:lang w:eastAsia="es-ES"/>
         </w:rPr>
+        <w:lastRenderedPageBreak/>
         <w:t>¿Qué roles están activados por defecto?</w:t>
       </w:r>
     </w:p>
@@ -525,20 +472,8 @@
           <w:szCs w:val="24"/>
           <w:lang w:eastAsia="es-ES"/>
         </w:rPr>
-        <w:t xml:space="preserve">l puede continuar añadiendo </w:t>
-      </w:r>
-      <w:proofErr w:type="spellStart"/>
-      <w:r>
-        <w:rPr>
-          <w:rFonts w:ascii="Segoe UI" w:eastAsia="Times New Roman" w:hAnsi="Segoe UI" w:cs="Segoe UI"/>
-          <w:color w:val="171717"/>
-          <w:sz w:val="24"/>
-          <w:szCs w:val="24"/>
-          <w:lang w:eastAsia="es-ES"/>
-        </w:rPr>
-        <w:t>caracteristicas</w:t>
-      </w:r>
-      <w:proofErr w:type="spellEnd"/>
+        <w:t>l puede continuar añadiendo caracteristicas</w:t>
+      </w:r>
       <w:r>
         <w:rPr>
           <w:rFonts w:ascii="Segoe UI" w:eastAsia="Times New Roman" w:hAnsi="Segoe UI" w:cs="Segoe UI"/>
@@ -1027,64 +962,15 @@
       </w:pPr>
       <w:r>
         <w:rPr>
-          <w:rFonts w:ascii="Segoe UI" w:eastAsia="Times New Roman" w:hAnsi="Segoe UI" w:cs="Segoe UI"/>
-          <w:color w:val="171717"/>
-          <w:sz w:val="24"/>
-          <w:szCs w:val="24"/>
-          <w:lang w:eastAsia="es-ES"/>
-        </w:rPr>
-        <w:t>Lastimosamente no pude ver mi página</w:t>
-      </w:r>
-    </w:p>
-    <w:p>
-      <w:pPr>
-        <w:pStyle w:val="Prrafodelista"/>
-        <w:spacing w:after="0" w:line="240" w:lineRule="auto"/>
-        <w:ind w:left="1080"/>
-        <w:rPr>
-          <w:noProof/>
-          <w:lang w:eastAsia="es-ES"/>
-        </w:rPr>
-      </w:pPr>
-      <w:r>
-        <w:rPr>
-          <w:noProof/>
-          <w:lang w:eastAsia="es-ES"/>
-        </w:rPr>
-        <w:t>Por problemas con el navegador</w:t>
-      </w:r>
-      <w:r>
-        <w:rPr>
-          <w:noProof/>
-          <w:lang w:eastAsia="es-ES"/>
-        </w:rPr>
-        <w:t xml:space="preserve"> :c</w:t>
-      </w:r>
-    </w:p>
-    <w:p>
-      <w:pPr>
-        <w:pStyle w:val="Prrafodelista"/>
-        <w:spacing w:after="0" w:line="240" w:lineRule="auto"/>
-        <w:ind w:left="1080"/>
-        <w:rPr>
-          <w:rFonts w:ascii="Segoe UI" w:eastAsia="Times New Roman" w:hAnsi="Segoe UI" w:cs="Segoe UI"/>
-          <w:color w:val="171717"/>
-          <w:sz w:val="24"/>
-          <w:szCs w:val="24"/>
-          <w:lang w:eastAsia="es-ES"/>
-        </w:rPr>
-      </w:pPr>
-      <w:r>
-        <w:rPr>
           <w:noProof/>
           <w:lang w:eastAsia="es-ES"/>
         </w:rPr>
         <w:lastRenderedPageBreak/>
         <w:drawing>
-          <wp:inline distT="0" distB="0" distL="0" distR="0" wp14:anchorId="4F89166E" wp14:editId="0020FC47">
+          <wp:inline distT="0" distB="0" distL="0" distR="0" wp14:anchorId="5D610DFA" wp14:editId="7189E7A9">
             <wp:extent cx="5400040" cy="3375178"/>
             <wp:effectExtent l="0" t="0" r="0" b="0"/>
-            <wp:docPr id="10" name="Imagen 10"/>
+            <wp:docPr id="6" name="Imagen 6"/>
             <wp:cNvGraphicFramePr>
               <a:graphicFrameLocks xmlns:a="http://schemas.openxmlformats.org/drawingml/2006/main" noChangeAspect="1"/>
             </wp:cNvGraphicFramePr>
@@ -1097,6 +983,75 @@
                   </pic:nvPicPr>
                   <pic:blipFill>
                     <a:blip r:embed="rId12"/>
+                    <a:stretch>
+                      <a:fillRect/>
+                    </a:stretch>
+                  </pic:blipFill>
+                  <pic:spPr>
+                    <a:xfrm>
+                      <a:off x="0" y="0"/>
+                      <a:ext cx="5400040" cy="3375178"/>
+                    </a:xfrm>
+                    <a:prstGeom prst="rect">
+                      <a:avLst/>
+                    </a:prstGeom>
+                  </pic:spPr>
+                </pic:pic>
+              </a:graphicData>
+            </a:graphic>
+          </wp:inline>
+        </w:drawing>
+      </w:r>
+    </w:p>
+    <w:p>
+      <w:pPr>
+        <w:pStyle w:val="Prrafodelista"/>
+        <w:spacing w:after="0" w:line="240" w:lineRule="auto"/>
+        <w:ind w:left="1080"/>
+        <w:rPr>
+          <w:rFonts w:ascii="Segoe UI" w:eastAsia="Times New Roman" w:hAnsi="Segoe UI" w:cs="Segoe UI"/>
+          <w:color w:val="171717"/>
+          <w:sz w:val="24"/>
+          <w:szCs w:val="24"/>
+          <w:lang w:eastAsia="es-ES"/>
+        </w:rPr>
+      </w:pPr>
+    </w:p>
+    <w:p>
+      <w:pPr>
+        <w:pStyle w:val="Prrafodelista"/>
+        <w:spacing w:after="0" w:line="240" w:lineRule="auto"/>
+        <w:ind w:left="1080"/>
+        <w:rPr>
+          <w:rFonts w:ascii="Segoe UI" w:eastAsia="Times New Roman" w:hAnsi="Segoe UI" w:cs="Segoe UI"/>
+          <w:color w:val="171717"/>
+          <w:sz w:val="24"/>
+          <w:szCs w:val="24"/>
+          <w:lang w:eastAsia="es-ES"/>
+        </w:rPr>
+      </w:pPr>
+      <w:r>
+        <w:rPr>
+          <w:noProof/>
+          <w:lang w:eastAsia="es-ES"/>
+        </w:rPr>
+        <w:drawing>
+          <wp:inline distT="0" distB="0" distL="0" distR="0" wp14:anchorId="0F249CDB" wp14:editId="18C88CC0">
+            <wp:extent cx="5400040" cy="3375178"/>
+            <wp:effectExtent l="0" t="0" r="0" b="0"/>
+            <wp:docPr id="7" name="Imagen 7"/>
+            <wp:cNvGraphicFramePr>
+              <a:graphicFrameLocks xmlns:a="http://schemas.openxmlformats.org/drawingml/2006/main" noChangeAspect="1"/>
+            </wp:cNvGraphicFramePr>
+            <a:graphic xmlns:a="http://schemas.openxmlformats.org/drawingml/2006/main">
+              <a:graphicData uri="http://schemas.openxmlformats.org/drawingml/2006/picture">
+                <pic:pic xmlns:pic="http://schemas.openxmlformats.org/drawingml/2006/picture">
+                  <pic:nvPicPr>
+                    <pic:cNvPr id="0" name=""/>
+                    <pic:cNvPicPr/>
+                  </pic:nvPicPr>
+                  <pic:blipFill>
+                    <a:blip r:embed="rId13"/>
                     <a:stretch>
                       <a:fillRect/>
                     </a:stretch>

</xml_diff>